<commit_message>
the primary structure for documentation, integrating with Michael's
</commit_message>
<xml_diff>
--- a/branches/gph4598f11/qgisplugin/PysalPlugin/Manifest.docx
+++ b/branches/gph4598f11/qgisplugin/PysalPlugin/Manifest.docx
@@ -51,7 +51,7 @@
     </w:p>
     <w:p>
       <w:pPr>
-        <w:pStyle w:val="ListParagraph"/>
+        <w:pStyle w:val="a3"/>
         <w:numPr>
           <w:ilvl w:val="0"/>
           <w:numId w:val="3"/>
@@ -64,7 +64,7 @@
     </w:p>
     <w:p>
       <w:pPr>
-        <w:pStyle w:val="ListParagraph"/>
+        <w:pStyle w:val="a3"/>
         <w:numPr>
           <w:ilvl w:val="0"/>
           <w:numId w:val="2"/>
@@ -99,7 +99,7 @@
     </w:p>
     <w:p>
       <w:pPr>
-        <w:pStyle w:val="ListParagraph"/>
+        <w:pStyle w:val="a3"/>
         <w:numPr>
           <w:ilvl w:val="0"/>
           <w:numId w:val="3"/>
@@ -117,7 +117,7 @@
     </w:p>
     <w:p>
       <w:pPr>
-        <w:pStyle w:val="ListParagraph"/>
+        <w:pStyle w:val="a3"/>
         <w:numPr>
           <w:ilvl w:val="0"/>
           <w:numId w:val="2"/>
@@ -147,25 +147,20 @@
     </w:p>
     <w:p>
       <w:pPr>
-        <w:pStyle w:val="ListParagraph"/>
+        <w:pStyle w:val="a3"/>
         <w:numPr>
           <w:ilvl w:val="0"/>
           <w:numId w:val="3"/>
         </w:numPr>
         <w:spacing w:after="0" w:line="240" w:lineRule="auto"/>
       </w:pPr>
-      <w:proofErr w:type="spellStart"/>
-      <w:r>
-        <w:t>pysal</w:t>
-      </w:r>
-      <w:proofErr w:type="spellEnd"/>
-      <w:r>
-        <w:t xml:space="preserve"> idea list.txt</w:t>
-      </w:r>
-    </w:p>
-    <w:p>
-      <w:pPr>
-        <w:pStyle w:val="ListParagraph"/>
+      <w:r>
+        <w:t>pysal idea list.txt</w:t>
+      </w:r>
+    </w:p>
+    <w:p>
+      <w:pPr>
+        <w:pStyle w:val="a3"/>
         <w:numPr>
           <w:ilvl w:val="0"/>
           <w:numId w:val="3"/>
@@ -178,7 +173,7 @@
     </w:p>
     <w:p>
       <w:pPr>
-        <w:pStyle w:val="ListParagraph"/>
+        <w:pStyle w:val="a3"/>
         <w:numPr>
           <w:ilvl w:val="0"/>
           <w:numId w:val="1"/>
@@ -197,7 +192,7 @@
     </w:p>
     <w:p>
       <w:pPr>
-        <w:pStyle w:val="ListParagraph"/>
+        <w:pStyle w:val="a3"/>
         <w:numPr>
           <w:ilvl w:val="0"/>
           <w:numId w:val="3"/>
@@ -210,7 +205,7 @@
     </w:p>
     <w:p>
       <w:pPr>
-        <w:pStyle w:val="ListParagraph"/>
+        <w:pStyle w:val="a3"/>
         <w:numPr>
           <w:ilvl w:val="0"/>
           <w:numId w:val="3"/>
@@ -223,7 +218,7 @@
     </w:p>
     <w:p>
       <w:pPr>
-        <w:pStyle w:val="ListParagraph"/>
+        <w:pStyle w:val="a3"/>
         <w:numPr>
           <w:ilvl w:val="0"/>
           <w:numId w:val="3"/>
@@ -242,7 +237,7 @@
     </w:p>
     <w:p>
       <w:pPr>
-        <w:pStyle w:val="ListParagraph"/>
+        <w:pStyle w:val="a3"/>
         <w:numPr>
           <w:ilvl w:val="0"/>
           <w:numId w:val="1"/>
@@ -261,7 +256,7 @@
     </w:p>
     <w:p>
       <w:pPr>
-        <w:pStyle w:val="ListParagraph"/>
+        <w:pStyle w:val="a3"/>
         <w:numPr>
           <w:ilvl w:val="0"/>
           <w:numId w:val="3"/>
@@ -274,7 +269,7 @@
     </w:p>
     <w:p>
       <w:pPr>
-        <w:pStyle w:val="ListParagraph"/>
+        <w:pStyle w:val="a3"/>
         <w:numPr>
           <w:ilvl w:val="0"/>
           <w:numId w:val="3"/>
@@ -287,7 +282,7 @@
     </w:p>
     <w:p>
       <w:pPr>
-        <w:pStyle w:val="ListParagraph"/>
+        <w:pStyle w:val="a3"/>
         <w:numPr>
           <w:ilvl w:val="0"/>
           <w:numId w:val="3"/>
@@ -300,7 +295,7 @@
     </w:p>
     <w:p>
       <w:pPr>
-        <w:pStyle w:val="ListParagraph"/>
+        <w:pStyle w:val="a3"/>
         <w:numPr>
           <w:ilvl w:val="0"/>
           <w:numId w:val="1"/>
@@ -327,10 +322,10 @@
         </w:rPr>
         <w:t>The Qt resource system is a platform-independent mechanism for storing binary files in the application's executable. This is useful if your application always needs a certain set of files (icons, translation files, etc.) and you don't want to run the risk of losing the files. -</w:t>
       </w:r>
-      <w:hyperlink r:id="rId5" w:history="1">
+      <w:hyperlink r:id="rId7" w:history="1">
         <w:r>
           <w:rPr>
-            <w:rStyle w:val="Hyperlink"/>
+            <w:rStyle w:val="a4"/>
           </w:rPr>
           <w:t>http://doc.qt.nokia.com/latest/resources.html</w:t>
         </w:r>
@@ -338,7 +333,7 @@
     </w:p>
     <w:p>
       <w:pPr>
-        <w:pStyle w:val="ListParagraph"/>
+        <w:pStyle w:val="a3"/>
         <w:numPr>
           <w:ilvl w:val="0"/>
           <w:numId w:val="3"/>
@@ -356,7 +351,7 @@
     </w:p>
     <w:p>
       <w:pPr>
-        <w:pStyle w:val="ListParagraph"/>
+        <w:pStyle w:val="a3"/>
         <w:numPr>
           <w:ilvl w:val="0"/>
           <w:numId w:val="1"/>
@@ -375,7 +370,7 @@
     </w:p>
     <w:p>
       <w:pPr>
-        <w:pStyle w:val="ListParagraph"/>
+        <w:pStyle w:val="a3"/>
         <w:numPr>
           <w:ilvl w:val="0"/>
           <w:numId w:val="3"/>
@@ -393,7 +388,7 @@
     </w:p>
     <w:p>
       <w:pPr>
-        <w:pStyle w:val="ListParagraph"/>
+        <w:pStyle w:val="a3"/>
         <w:numPr>
           <w:ilvl w:val="0"/>
           <w:numId w:val="1"/>
@@ -420,7 +415,7 @@
     </w:p>
     <w:p>
       <w:pPr>
-        <w:pStyle w:val="ListParagraph"/>
+        <w:pStyle w:val="a3"/>
         <w:numPr>
           <w:ilvl w:val="0"/>
           <w:numId w:val="3"/>
@@ -433,7 +428,7 @@
     </w:p>
     <w:p>
       <w:pPr>
-        <w:pStyle w:val="ListParagraph"/>
+        <w:pStyle w:val="a3"/>
         <w:numPr>
           <w:ilvl w:val="0"/>
           <w:numId w:val="1"/>
@@ -452,7 +447,7 @@
     </w:p>
     <w:p>
       <w:pPr>
-        <w:pStyle w:val="ListParagraph"/>
+        <w:pStyle w:val="a3"/>
         <w:numPr>
           <w:ilvl w:val="0"/>
           <w:numId w:val="3"/>
@@ -470,7 +465,7 @@
     </w:p>
     <w:p>
       <w:pPr>
-        <w:pStyle w:val="ListParagraph"/>
+        <w:pStyle w:val="a3"/>
         <w:numPr>
           <w:ilvl w:val="0"/>
           <w:numId w:val="1"/>
@@ -492,7 +487,7 @@
     </w:p>
     <w:p>
       <w:pPr>
-        <w:pStyle w:val="ListParagraph"/>
+        <w:pStyle w:val="a3"/>
         <w:numPr>
           <w:ilvl w:val="0"/>
           <w:numId w:val="3"/>
@@ -540,7 +535,7 @@
     </w:p>
     <w:p>
       <w:pPr>
-        <w:pStyle w:val="ListParagraph"/>
+        <w:pStyle w:val="a3"/>
         <w:numPr>
           <w:ilvl w:val="0"/>
           <w:numId w:val="7"/>
@@ -556,7 +551,7 @@
     </w:p>
     <w:p>
       <w:pPr>
-        <w:pStyle w:val="ListParagraph"/>
+        <w:pStyle w:val="a3"/>
         <w:numPr>
           <w:ilvl w:val="0"/>
           <w:numId w:val="1"/>
@@ -584,7 +579,7 @@
     </w:p>
     <w:p>
       <w:pPr>
-        <w:pStyle w:val="ListParagraph"/>
+        <w:pStyle w:val="a3"/>
         <w:numPr>
           <w:ilvl w:val="0"/>
           <w:numId w:val="7"/>
@@ -597,7 +592,7 @@
     </w:p>
     <w:p>
       <w:pPr>
-        <w:pStyle w:val="ListParagraph"/>
+        <w:pStyle w:val="a3"/>
         <w:numPr>
           <w:ilvl w:val="0"/>
           <w:numId w:val="7"/>
@@ -612,7 +607,7 @@
     </w:p>
     <w:p>
       <w:pPr>
-        <w:pStyle w:val="ListParagraph"/>
+        <w:pStyle w:val="a3"/>
         <w:numPr>
           <w:ilvl w:val="0"/>
           <w:numId w:val="1"/>
@@ -631,7 +626,7 @@
     </w:p>
     <w:p>
       <w:pPr>
-        <w:pStyle w:val="ListParagraph"/>
+        <w:pStyle w:val="a3"/>
         <w:numPr>
           <w:ilvl w:val="0"/>
           <w:numId w:val="7"/>
@@ -644,7 +639,7 @@
     </w:p>
     <w:p>
       <w:pPr>
-        <w:pStyle w:val="ListParagraph"/>
+        <w:pStyle w:val="a3"/>
         <w:numPr>
           <w:ilvl w:val="0"/>
           <w:numId w:val="1"/>
@@ -666,7 +661,7 @@
     </w:p>
     <w:p>
       <w:pPr>
-        <w:pStyle w:val="ListParagraph"/>
+        <w:pStyle w:val="a3"/>
         <w:numPr>
           <w:ilvl w:val="0"/>
           <w:numId w:val="7"/>
@@ -679,7 +674,7 @@
     </w:p>
     <w:p>
       <w:pPr>
-        <w:pStyle w:val="ListParagraph"/>
+        <w:pStyle w:val="a3"/>
         <w:numPr>
           <w:ilvl w:val="0"/>
           <w:numId w:val="7"/>
@@ -697,13 +692,16 @@
     </w:p>
     <w:p>
       <w:pPr>
-        <w:pStyle w:val="ListParagraph"/>
+        <w:pStyle w:val="a3"/>
         <w:numPr>
           <w:ilvl w:val="0"/>
           <w:numId w:val="1"/>
         </w:numPr>
         <w:spacing w:after="0" w:line="240" w:lineRule="auto"/>
         <w:ind w:firstLine="0"/>
+        <w:rPr>
+          <w:rFonts w:hint="eastAsia"/>
+        </w:rPr>
       </w:pPr>
       <w:r>
         <w:t>Each subfolder must have __</w:t>
@@ -715,6 +713,589 @@
       <w:proofErr w:type="spellEnd"/>
       <w:r>
         <w:t xml:space="preserve"> for python to look for our files in it.</w:t>
+      </w:r>
+    </w:p>
+    <w:p>
+      <w:pPr>
+        <w:spacing w:after="0" w:line="240" w:lineRule="auto"/>
+        <w:rPr>
+          <w:sz w:val="40"/>
+          <w:szCs w:val="40"/>
+        </w:rPr>
+      </w:pPr>
+      <w:proofErr w:type="spellStart"/>
+      <w:r>
+        <w:rPr>
+          <w:sz w:val="40"/>
+          <w:szCs w:val="40"/>
+        </w:rPr>
+        <w:lastRenderedPageBreak/>
+        <w:t>PysalPlugin</w:t>
+      </w:r>
+      <w:proofErr w:type="spellEnd"/>
+      <w:r>
+        <w:rPr>
+          <w:sz w:val="40"/>
+          <w:szCs w:val="40"/>
+        </w:rPr>
+        <w:t>\</w:t>
+      </w:r>
+      <w:r>
+        <w:rPr>
+          <w:rFonts w:hint="eastAsia"/>
+          <w:sz w:val="40"/>
+          <w:szCs w:val="40"/>
+          <w:lang w:eastAsia="zh-TW"/>
+        </w:rPr>
+        <w:t>Spatial Autocorrelation</w:t>
+      </w:r>
+      <w:r>
+        <w:rPr>
+          <w:sz w:val="40"/>
+          <w:szCs w:val="40"/>
+        </w:rPr>
+        <w:t>\</w:t>
+      </w:r>
+    </w:p>
+    <w:p>
+      <w:pPr>
+        <w:pStyle w:val="a3"/>
+        <w:numPr>
+          <w:ilvl w:val="0"/>
+          <w:numId w:val="10"/>
+        </w:numPr>
+        <w:spacing w:after="0" w:line="240" w:lineRule="auto"/>
+      </w:pPr>
+      <w:r>
+        <w:t>ui_spatial_autocorrelation</w:t>
+      </w:r>
+      <w:r>
+        <w:t xml:space="preserve">.py </w:t>
+      </w:r>
+    </w:p>
+    <w:p>
+      <w:pPr>
+        <w:pStyle w:val="a3"/>
+        <w:numPr>
+          <w:ilvl w:val="0"/>
+          <w:numId w:val="1"/>
+        </w:numPr>
+        <w:spacing w:after="0" w:line="240" w:lineRule="auto"/>
+        <w:ind w:left="1440"/>
+      </w:pPr>
+      <w:r>
+        <w:t xml:space="preserve">The </w:t>
+      </w:r>
+      <w:proofErr w:type="spellStart"/>
+      <w:r>
+        <w:t>spatial_autocorrelation</w:t>
+      </w:r>
+      <w:r>
+        <w:t>.ui</w:t>
+      </w:r>
+      <w:proofErr w:type="spellEnd"/>
+      <w:r>
+        <w:t xml:space="preserve"> file is used to generate a python script with PYUIC4.exe</w:t>
+      </w:r>
+    </w:p>
+    <w:p>
+      <w:pPr>
+        <w:pStyle w:val="a3"/>
+        <w:numPr>
+          <w:ilvl w:val="0"/>
+          <w:numId w:val="10"/>
+        </w:numPr>
+        <w:spacing w:after="0" w:line="240" w:lineRule="auto"/>
+      </w:pPr>
+      <w:r>
+        <w:t>ui_spatial_autocorrelation</w:t>
+      </w:r>
+      <w:r>
+        <w:t>.pyc</w:t>
+      </w:r>
+    </w:p>
+    <w:p>
+      <w:pPr>
+        <w:pStyle w:val="a3"/>
+        <w:numPr>
+          <w:ilvl w:val="0"/>
+          <w:numId w:val="10"/>
+        </w:numPr>
+        <w:spacing w:after="0" w:line="240" w:lineRule="auto"/>
+      </w:pPr>
+      <w:proofErr w:type="spellStart"/>
+      <w:r>
+        <w:t>spatial_autocorrelation</w:t>
+      </w:r>
+      <w:r>
+        <w:t>.ui</w:t>
+      </w:r>
+      <w:proofErr w:type="spellEnd"/>
+    </w:p>
+    <w:p>
+      <w:pPr>
+        <w:pStyle w:val="a3"/>
+        <w:numPr>
+          <w:ilvl w:val="0"/>
+          <w:numId w:val="1"/>
+        </w:numPr>
+        <w:spacing w:after="0" w:line="240" w:lineRule="auto"/>
+        <w:ind w:left="1440"/>
+      </w:pPr>
+      <w:r>
+        <w:t xml:space="preserve">QT User Interface file.  This can be edited with </w:t>
+      </w:r>
+      <w:proofErr w:type="spellStart"/>
+      <w:r>
+        <w:t>QTEditor</w:t>
+      </w:r>
+      <w:proofErr w:type="spellEnd"/>
+    </w:p>
+    <w:p>
+      <w:pPr>
+        <w:pStyle w:val="a3"/>
+        <w:numPr>
+          <w:ilvl w:val="0"/>
+          <w:numId w:val="10"/>
+        </w:numPr>
+        <w:spacing w:after="0" w:line="240" w:lineRule="auto"/>
+      </w:pPr>
+      <w:r>
+        <w:t>spatial_autocorrelationdialog</w:t>
+      </w:r>
+      <w:r>
+        <w:t>.py</w:t>
+      </w:r>
+    </w:p>
+    <w:p>
+      <w:pPr>
+        <w:pStyle w:val="a3"/>
+        <w:numPr>
+          <w:ilvl w:val="0"/>
+          <w:numId w:val="1"/>
+        </w:numPr>
+        <w:spacing w:after="0" w:line="240" w:lineRule="auto"/>
+        <w:ind w:left="1440"/>
+      </w:pPr>
+      <w:r>
+        <w:t xml:space="preserve">This python script is for the </w:t>
+      </w:r>
+      <w:proofErr w:type="spellStart"/>
+      <w:r>
+        <w:t>spatial_autocorrelation</w:t>
+      </w:r>
+      <w:proofErr w:type="spellEnd"/>
+      <w:r>
+        <w:t xml:space="preserve"> </w:t>
+      </w:r>
+      <w:proofErr w:type="spellStart"/>
+      <w:r>
+        <w:t>dialogbox</w:t>
+      </w:r>
+      <w:proofErr w:type="spellEnd"/>
+      <w:r>
+        <w:t xml:space="preserve"> and imports the UI.  This is the main class for </w:t>
+      </w:r>
+      <w:r>
+        <w:rPr>
+          <w:rFonts w:hint="eastAsia"/>
+          <w:lang w:eastAsia="zh-TW"/>
+        </w:rPr>
+        <w:t>S</w:t>
+      </w:r>
+      <w:r>
+        <w:t>patial</w:t>
+      </w:r>
+      <w:r>
+        <w:rPr>
+          <w:rFonts w:hint="eastAsia"/>
+          <w:lang w:eastAsia="zh-TW"/>
+        </w:rPr>
+        <w:t xml:space="preserve"> A</w:t>
+      </w:r>
+      <w:r>
+        <w:t>utocorrelation</w:t>
+      </w:r>
+      <w:r>
+        <w:t xml:space="preserve"> </w:t>
+      </w:r>
+    </w:p>
+    <w:p>
+      <w:pPr>
+        <w:pStyle w:val="a3"/>
+        <w:numPr>
+          <w:ilvl w:val="0"/>
+          <w:numId w:val="10"/>
+        </w:numPr>
+        <w:spacing w:after="0" w:line="240" w:lineRule="auto"/>
+      </w:pPr>
+      <w:r>
+        <w:t>spatial_autocorrelationdialog</w:t>
+      </w:r>
+      <w:r>
+        <w:t>.pyc</w:t>
+      </w:r>
+    </w:p>
+    <w:p>
+      <w:pPr>
+        <w:pStyle w:val="a3"/>
+        <w:numPr>
+          <w:ilvl w:val="0"/>
+          <w:numId w:val="10"/>
+        </w:numPr>
+        <w:spacing w:after="0" w:line="240" w:lineRule="auto"/>
+      </w:pPr>
+      <w:r>
+        <w:t>__</w:t>
+      </w:r>
+      <w:proofErr w:type="spellStart"/>
+      <w:r>
+        <w:t>init__.py</w:t>
+      </w:r>
+      <w:proofErr w:type="spellEnd"/>
+    </w:p>
+    <w:p>
+      <w:pPr>
+        <w:pStyle w:val="a3"/>
+        <w:numPr>
+          <w:ilvl w:val="0"/>
+          <w:numId w:val="10"/>
+        </w:numPr>
+        <w:spacing w:after="0" w:line="240" w:lineRule="auto"/>
+        <w:rPr>
+          <w:rFonts w:hint="eastAsia"/>
+        </w:rPr>
+      </w:pPr>
+      <w:r>
+        <w:rPr>
+          <w:rFonts w:hint="eastAsia"/>
+          <w:lang w:eastAsia="zh-TW"/>
+        </w:rPr>
+        <w:t>&lt;DIR&gt; weights</w:t>
+      </w:r>
+    </w:p>
+    <w:p>
+      <w:pPr>
+        <w:pStyle w:val="a3"/>
+        <w:numPr>
+          <w:ilvl w:val="0"/>
+          <w:numId w:val="1"/>
+        </w:numPr>
+        <w:spacing w:after="0" w:line="240" w:lineRule="auto"/>
+        <w:ind w:left="1440"/>
+      </w:pPr>
+      <w:r>
+        <w:rPr>
+          <w:lang w:eastAsia="zh-TW"/>
+        </w:rPr>
+        <w:t xml:space="preserve">Copy </w:t>
+      </w:r>
+      <w:r>
+        <w:rPr>
+          <w:rFonts w:hint="eastAsia"/>
+          <w:lang w:eastAsia="zh-TW"/>
+        </w:rPr>
+        <w:t>from the weights module</w:t>
+      </w:r>
+    </w:p>
+    <w:p>
+      <w:pPr>
+        <w:spacing w:after="0" w:line="240" w:lineRule="auto"/>
+        <w:rPr>
+          <w:sz w:val="40"/>
+          <w:szCs w:val="40"/>
+        </w:rPr>
+      </w:pPr>
+      <w:proofErr w:type="spellStart"/>
+      <w:r>
+        <w:rPr>
+          <w:sz w:val="40"/>
+          <w:szCs w:val="40"/>
+        </w:rPr>
+        <w:t>PysalPlugin</w:t>
+      </w:r>
+      <w:proofErr w:type="spellEnd"/>
+      <w:r>
+        <w:rPr>
+          <w:sz w:val="40"/>
+          <w:szCs w:val="40"/>
+        </w:rPr>
+        <w:t>\</w:t>
+      </w:r>
+      <w:r>
+        <w:rPr>
+          <w:rFonts w:hint="eastAsia"/>
+          <w:sz w:val="40"/>
+          <w:szCs w:val="40"/>
+        </w:rPr>
+        <w:t>Spatial Dynamics</w:t>
+      </w:r>
+      <w:r>
+        <w:rPr>
+          <w:sz w:val="40"/>
+          <w:szCs w:val="40"/>
+        </w:rPr>
+        <w:t>\</w:t>
+      </w:r>
+    </w:p>
+    <w:p>
+      <w:pPr>
+        <w:pStyle w:val="a3"/>
+        <w:numPr>
+          <w:ilvl w:val="0"/>
+          <w:numId w:val="12"/>
+        </w:numPr>
+        <w:spacing w:after="0" w:line="240" w:lineRule="auto"/>
+      </w:pPr>
+      <w:proofErr w:type="spellStart"/>
+      <w:r>
+        <w:t>ui</w:t>
+      </w:r>
+      <w:proofErr w:type="spellEnd"/>
+      <w:r>
+        <w:t>_</w:t>
+      </w:r>
+      <w:r>
+        <w:t xml:space="preserve"> spatial_dynamics</w:t>
+      </w:r>
+      <w:r>
+        <w:t xml:space="preserve">.py </w:t>
+      </w:r>
+    </w:p>
+    <w:p>
+      <w:pPr>
+        <w:pStyle w:val="a3"/>
+        <w:numPr>
+          <w:ilvl w:val="0"/>
+          <w:numId w:val="1"/>
+        </w:numPr>
+        <w:spacing w:after="0" w:line="240" w:lineRule="auto"/>
+        <w:ind w:left="1440"/>
+      </w:pPr>
+      <w:r>
+        <w:t xml:space="preserve">The </w:t>
+      </w:r>
+      <w:proofErr w:type="spellStart"/>
+      <w:r>
+        <w:t>spatial_dynamics</w:t>
+      </w:r>
+      <w:r>
+        <w:t>.ui</w:t>
+      </w:r>
+      <w:proofErr w:type="spellEnd"/>
+      <w:r>
+        <w:t xml:space="preserve"> file is used to generate a python script with PYUIC4.exe</w:t>
+      </w:r>
+    </w:p>
+    <w:p>
+      <w:pPr>
+        <w:pStyle w:val="a3"/>
+        <w:numPr>
+          <w:ilvl w:val="0"/>
+          <w:numId w:val="12"/>
+        </w:numPr>
+        <w:spacing w:after="0" w:line="240" w:lineRule="auto"/>
+      </w:pPr>
+      <w:proofErr w:type="spellStart"/>
+      <w:r>
+        <w:t>ui</w:t>
+      </w:r>
+      <w:proofErr w:type="spellEnd"/>
+      <w:r>
+        <w:t>_</w:t>
+      </w:r>
+      <w:r>
+        <w:t xml:space="preserve"> spatial_dynamics</w:t>
+      </w:r>
+      <w:r>
+        <w:t>.pyc</w:t>
+      </w:r>
+    </w:p>
+    <w:p>
+      <w:pPr>
+        <w:pStyle w:val="a3"/>
+        <w:numPr>
+          <w:ilvl w:val="0"/>
+          <w:numId w:val="12"/>
+        </w:numPr>
+        <w:spacing w:after="0" w:line="240" w:lineRule="auto"/>
+      </w:pPr>
+      <w:proofErr w:type="spellStart"/>
+      <w:r>
+        <w:t>spatial_dynamics</w:t>
+      </w:r>
+      <w:r>
+        <w:t>.ui</w:t>
+      </w:r>
+      <w:proofErr w:type="spellEnd"/>
+    </w:p>
+    <w:p>
+      <w:pPr>
+        <w:pStyle w:val="a3"/>
+        <w:numPr>
+          <w:ilvl w:val="0"/>
+          <w:numId w:val="1"/>
+        </w:numPr>
+        <w:spacing w:after="0" w:line="240" w:lineRule="auto"/>
+        <w:ind w:left="1440"/>
+      </w:pPr>
+      <w:r>
+        <w:t xml:space="preserve">QT User Interface file.  This can be edited with </w:t>
+      </w:r>
+      <w:proofErr w:type="spellStart"/>
+      <w:r>
+        <w:t>QTEditor</w:t>
+      </w:r>
+      <w:proofErr w:type="spellEnd"/>
+    </w:p>
+    <w:p>
+      <w:pPr>
+        <w:pStyle w:val="a3"/>
+        <w:numPr>
+          <w:ilvl w:val="0"/>
+          <w:numId w:val="12"/>
+        </w:numPr>
+        <w:spacing w:after="0" w:line="240" w:lineRule="auto"/>
+      </w:pPr>
+      <w:r>
+        <w:t>spatial_dynamicsdialog</w:t>
+      </w:r>
+      <w:r>
+        <w:t>.py</w:t>
+      </w:r>
+    </w:p>
+    <w:p>
+      <w:pPr>
+        <w:pStyle w:val="a3"/>
+        <w:numPr>
+          <w:ilvl w:val="0"/>
+          <w:numId w:val="1"/>
+        </w:numPr>
+        <w:spacing w:after="0" w:line="240" w:lineRule="auto"/>
+        <w:ind w:left="1440"/>
+      </w:pPr>
+      <w:r>
+        <w:t xml:space="preserve">This python script is for the </w:t>
+      </w:r>
+      <w:proofErr w:type="spellStart"/>
+      <w:r>
+        <w:t>spatial_dynamics</w:t>
+      </w:r>
+      <w:proofErr w:type="spellEnd"/>
+      <w:r>
+        <w:t xml:space="preserve"> </w:t>
+      </w:r>
+      <w:proofErr w:type="spellStart"/>
+      <w:r>
+        <w:t>dialogbox</w:t>
+      </w:r>
+      <w:proofErr w:type="spellEnd"/>
+      <w:r>
+        <w:t xml:space="preserve"> and imports the UI.  This is the main class for </w:t>
+      </w:r>
+      <w:r>
+        <w:rPr>
+          <w:rFonts w:hint="eastAsia"/>
+          <w:lang w:eastAsia="zh-TW"/>
+        </w:rPr>
+        <w:t>S</w:t>
+      </w:r>
+      <w:r>
+        <w:t>patial</w:t>
+      </w:r>
+      <w:r>
+        <w:rPr>
+          <w:rFonts w:hint="eastAsia"/>
+          <w:lang w:eastAsia="zh-TW"/>
+        </w:rPr>
+        <w:t xml:space="preserve"> D</w:t>
+      </w:r>
+      <w:r>
+        <w:t>ynamics</w:t>
+      </w:r>
+      <w:r>
+        <w:t xml:space="preserve"> </w:t>
+      </w:r>
+    </w:p>
+    <w:p>
+      <w:pPr>
+        <w:pStyle w:val="a3"/>
+        <w:numPr>
+          <w:ilvl w:val="0"/>
+          <w:numId w:val="12"/>
+        </w:numPr>
+        <w:spacing w:after="0" w:line="240" w:lineRule="auto"/>
+      </w:pPr>
+      <w:r>
+        <w:t>spatial_dynamicsdialog</w:t>
+      </w:r>
+      <w:r>
+        <w:t>.pyc</w:t>
+      </w:r>
+    </w:p>
+    <w:p>
+      <w:pPr>
+        <w:pStyle w:val="a3"/>
+        <w:numPr>
+          <w:ilvl w:val="0"/>
+          <w:numId w:val="12"/>
+        </w:numPr>
+        <w:spacing w:after="0" w:line="240" w:lineRule="auto"/>
+        <w:rPr>
+          <w:rFonts w:hint="eastAsia"/>
+        </w:rPr>
+      </w:pPr>
+      <w:r>
+        <w:t>__</w:t>
+      </w:r>
+      <w:proofErr w:type="spellStart"/>
+      <w:r>
+        <w:t>init__.py</w:t>
+      </w:r>
+      <w:proofErr w:type="spellEnd"/>
+    </w:p>
+    <w:p>
+      <w:pPr>
+        <w:pStyle w:val="a3"/>
+        <w:numPr>
+          <w:ilvl w:val="0"/>
+          <w:numId w:val="12"/>
+        </w:numPr>
+        <w:spacing w:after="0" w:line="240" w:lineRule="auto"/>
+        <w:rPr>
+          <w:rFonts w:hint="eastAsia"/>
+        </w:rPr>
+      </w:pPr>
+      <w:r>
+        <w:rPr>
+          <w:rFonts w:hint="eastAsia"/>
+          <w:lang w:eastAsia="zh-TW"/>
+        </w:rPr>
+        <w:t>&lt;DIR&gt; weights</w:t>
+      </w:r>
+    </w:p>
+    <w:p>
+      <w:pPr>
+        <w:pStyle w:val="a3"/>
+        <w:numPr>
+          <w:ilvl w:val="0"/>
+          <w:numId w:val="1"/>
+        </w:numPr>
+        <w:spacing w:after="0" w:line="240" w:lineRule="auto"/>
+        <w:ind w:left="1440"/>
+      </w:pPr>
+      <w:r>
+        <w:rPr>
+          <w:lang w:eastAsia="zh-TW"/>
+        </w:rPr>
+        <w:t xml:space="preserve">Copy </w:t>
+      </w:r>
+      <w:r>
+        <w:rPr>
+          <w:rFonts w:hint="eastAsia"/>
+          <w:lang w:eastAsia="zh-TW"/>
+        </w:rPr>
+        <w:t>from the weights module</w:t>
       </w:r>
     </w:p>
     <w:sectPr>
@@ -727,9 +1308,317 @@
 </w:document>
 </file>
 
+<file path=word/endnotes.xml><?xml version="1.0" encoding="utf-8"?>
+<w:endnotes xmlns:ve="http://schemas.openxmlformats.org/markup-compatibility/2006" xmlns:o="urn:schemas-microsoft-com:office:office" xmlns:r="http://schemas.openxmlformats.org/officeDocument/2006/relationships" xmlns:m="http://schemas.openxmlformats.org/officeDocument/2006/math" xmlns:v="urn:schemas-microsoft-com:vml" xmlns:wp="http://schemas.openxmlformats.org/drawingml/2006/wordprocessingDrawing" xmlns:w10="urn:schemas-microsoft-com:office:word" xmlns:w="http://schemas.openxmlformats.org/wordprocessingml/2006/main" xmlns:wne="http://schemas.microsoft.com/office/word/2006/wordml">
+  <w:endnote w:type="separator" w:id="-1">
+    <w:p>
+      <w:pPr>
+        <w:spacing w:after="0" w:line="240" w:lineRule="auto"/>
+      </w:pPr>
+      <w:r>
+        <w:separator/>
+      </w:r>
+    </w:p>
+  </w:endnote>
+  <w:endnote w:type="continuationSeparator" w:id="0">
+    <w:p>
+      <w:pPr>
+        <w:spacing w:after="0" w:line="240" w:lineRule="auto"/>
+      </w:pPr>
+      <w:r>
+        <w:continuationSeparator/>
+      </w:r>
+    </w:p>
+  </w:endnote>
+</w:endnotes>
+</file>
+
+<file path=word/footnotes.xml><?xml version="1.0" encoding="utf-8"?>
+<w:footnotes xmlns:ve="http://schemas.openxmlformats.org/markup-compatibility/2006" xmlns:o="urn:schemas-microsoft-com:office:office" xmlns:r="http://schemas.openxmlformats.org/officeDocument/2006/relationships" xmlns:m="http://schemas.openxmlformats.org/officeDocument/2006/math" xmlns:v="urn:schemas-microsoft-com:vml" xmlns:wp="http://schemas.openxmlformats.org/drawingml/2006/wordprocessingDrawing" xmlns:w10="urn:schemas-microsoft-com:office:word" xmlns:w="http://schemas.openxmlformats.org/wordprocessingml/2006/main" xmlns:wne="http://schemas.microsoft.com/office/word/2006/wordml">
+  <w:footnote w:type="separator" w:id="-1">
+    <w:p>
+      <w:pPr>
+        <w:spacing w:after="0" w:line="240" w:lineRule="auto"/>
+      </w:pPr>
+      <w:r>
+        <w:separator/>
+      </w:r>
+    </w:p>
+  </w:footnote>
+  <w:footnote w:type="continuationSeparator" w:id="0">
+    <w:p>
+      <w:pPr>
+        <w:spacing w:after="0" w:line="240" w:lineRule="auto"/>
+      </w:pPr>
+      <w:r>
+        <w:continuationSeparator/>
+      </w:r>
+    </w:p>
+  </w:footnote>
+</w:footnotes>
+</file>
+
 <file path=word/numbering.xml><?xml version="1.0" encoding="utf-8"?>
 <w:numbering xmlns:ve="http://schemas.openxmlformats.org/markup-compatibility/2006" xmlns:o="urn:schemas-microsoft-com:office:office" xmlns:r="http://schemas.openxmlformats.org/officeDocument/2006/relationships" xmlns:m="http://schemas.openxmlformats.org/officeDocument/2006/math" xmlns:v="urn:schemas-microsoft-com:vml" xmlns:wp="http://schemas.openxmlformats.org/drawingml/2006/wordprocessingDrawing" xmlns:w10="urn:schemas-microsoft-com:office:word" xmlns:w="http://schemas.openxmlformats.org/wordprocessingml/2006/main" xmlns:wne="http://schemas.microsoft.com/office/word/2006/wordml">
   <w:abstractNum w:abstractNumId="0">
+    <w:nsid w:val="12C4220B"/>
+    <w:multiLevelType w:val="hybridMultilevel"/>
+    <w:tmpl w:val="0DE8FB2E"/>
+    <w:lvl w:ilvl="0" w:tplc="0409000F">
+      <w:start w:val="1"/>
+      <w:numFmt w:val="decimal"/>
+      <w:lvlText w:val="%1."/>
+      <w:lvlJc w:val="left"/>
+      <w:pPr>
+        <w:ind w:left="1080" w:hanging="360"/>
+      </w:pPr>
+    </w:lvl>
+    <w:lvl w:ilvl="1" w:tplc="04090019">
+      <w:start w:val="1"/>
+      <w:numFmt w:val="lowerLetter"/>
+      <w:lvlText w:val="%2."/>
+      <w:lvlJc w:val="left"/>
+      <w:pPr>
+        <w:ind w:left="1800" w:hanging="360"/>
+      </w:pPr>
+    </w:lvl>
+    <w:lvl w:ilvl="2" w:tplc="0409001B">
+      <w:start w:val="1"/>
+      <w:numFmt w:val="lowerRoman"/>
+      <w:lvlText w:val="%3."/>
+      <w:lvlJc w:val="right"/>
+      <w:pPr>
+        <w:ind w:left="2520" w:hanging="180"/>
+      </w:pPr>
+    </w:lvl>
+    <w:lvl w:ilvl="3" w:tplc="0409000F" w:tentative="1">
+      <w:start w:val="1"/>
+      <w:numFmt w:val="decimal"/>
+      <w:lvlText w:val="%4."/>
+      <w:lvlJc w:val="left"/>
+      <w:pPr>
+        <w:ind w:left="3240" w:hanging="360"/>
+      </w:pPr>
+    </w:lvl>
+    <w:lvl w:ilvl="4" w:tplc="04090019" w:tentative="1">
+      <w:start w:val="1"/>
+      <w:numFmt w:val="lowerLetter"/>
+      <w:lvlText w:val="%5."/>
+      <w:lvlJc w:val="left"/>
+      <w:pPr>
+        <w:ind w:left="3960" w:hanging="360"/>
+      </w:pPr>
+    </w:lvl>
+    <w:lvl w:ilvl="5" w:tplc="0409001B" w:tentative="1">
+      <w:start w:val="1"/>
+      <w:numFmt w:val="lowerRoman"/>
+      <w:lvlText w:val="%6."/>
+      <w:lvlJc w:val="right"/>
+      <w:pPr>
+        <w:ind w:left="4680" w:hanging="180"/>
+      </w:pPr>
+    </w:lvl>
+    <w:lvl w:ilvl="6" w:tplc="0409000F" w:tentative="1">
+      <w:start w:val="1"/>
+      <w:numFmt w:val="decimal"/>
+      <w:lvlText w:val="%7."/>
+      <w:lvlJc w:val="left"/>
+      <w:pPr>
+        <w:ind w:left="5400" w:hanging="360"/>
+      </w:pPr>
+    </w:lvl>
+    <w:lvl w:ilvl="7" w:tplc="04090019" w:tentative="1">
+      <w:start w:val="1"/>
+      <w:numFmt w:val="lowerLetter"/>
+      <w:lvlText w:val="%8."/>
+      <w:lvlJc w:val="left"/>
+      <w:pPr>
+        <w:ind w:left="6120" w:hanging="360"/>
+      </w:pPr>
+    </w:lvl>
+    <w:lvl w:ilvl="8" w:tplc="0409001B" w:tentative="1">
+      <w:start w:val="1"/>
+      <w:numFmt w:val="lowerRoman"/>
+      <w:lvlText w:val="%9."/>
+      <w:lvlJc w:val="right"/>
+      <w:pPr>
+        <w:ind w:left="6840" w:hanging="180"/>
+      </w:pPr>
+    </w:lvl>
+  </w:abstractNum>
+  <w:abstractNum w:abstractNumId="1">
+    <w:nsid w:val="2E970CDE"/>
+    <w:multiLevelType w:val="hybridMultilevel"/>
+    <w:tmpl w:val="83FE3620"/>
+    <w:lvl w:ilvl="0" w:tplc="0409000F">
+      <w:start w:val="1"/>
+      <w:numFmt w:val="decimal"/>
+      <w:lvlText w:val="%1."/>
+      <w:lvlJc w:val="left"/>
+      <w:pPr>
+        <w:ind w:left="1080" w:hanging="360"/>
+      </w:pPr>
+    </w:lvl>
+    <w:lvl w:ilvl="1" w:tplc="04090019">
+      <w:start w:val="1"/>
+      <w:numFmt w:val="lowerLetter"/>
+      <w:lvlText w:val="%2."/>
+      <w:lvlJc w:val="left"/>
+      <w:pPr>
+        <w:ind w:left="1800" w:hanging="360"/>
+      </w:pPr>
+    </w:lvl>
+    <w:lvl w:ilvl="2" w:tplc="0409001B">
+      <w:start w:val="1"/>
+      <w:numFmt w:val="lowerRoman"/>
+      <w:lvlText w:val="%3."/>
+      <w:lvlJc w:val="right"/>
+      <w:pPr>
+        <w:ind w:left="2520" w:hanging="180"/>
+      </w:pPr>
+    </w:lvl>
+    <w:lvl w:ilvl="3" w:tplc="0409000F" w:tentative="1">
+      <w:start w:val="1"/>
+      <w:numFmt w:val="decimal"/>
+      <w:lvlText w:val="%4."/>
+      <w:lvlJc w:val="left"/>
+      <w:pPr>
+        <w:ind w:left="3240" w:hanging="360"/>
+      </w:pPr>
+    </w:lvl>
+    <w:lvl w:ilvl="4" w:tplc="04090019" w:tentative="1">
+      <w:start w:val="1"/>
+      <w:numFmt w:val="lowerLetter"/>
+      <w:lvlText w:val="%5."/>
+      <w:lvlJc w:val="left"/>
+      <w:pPr>
+        <w:ind w:left="3960" w:hanging="360"/>
+      </w:pPr>
+    </w:lvl>
+    <w:lvl w:ilvl="5" w:tplc="0409001B" w:tentative="1">
+      <w:start w:val="1"/>
+      <w:numFmt w:val="lowerRoman"/>
+      <w:lvlText w:val="%6."/>
+      <w:lvlJc w:val="right"/>
+      <w:pPr>
+        <w:ind w:left="4680" w:hanging="180"/>
+      </w:pPr>
+    </w:lvl>
+    <w:lvl w:ilvl="6" w:tplc="0409000F" w:tentative="1">
+      <w:start w:val="1"/>
+      <w:numFmt w:val="decimal"/>
+      <w:lvlText w:val="%7."/>
+      <w:lvlJc w:val="left"/>
+      <w:pPr>
+        <w:ind w:left="5400" w:hanging="360"/>
+      </w:pPr>
+    </w:lvl>
+    <w:lvl w:ilvl="7" w:tplc="04090019" w:tentative="1">
+      <w:start w:val="1"/>
+      <w:numFmt w:val="lowerLetter"/>
+      <w:lvlText w:val="%8."/>
+      <w:lvlJc w:val="left"/>
+      <w:pPr>
+        <w:ind w:left="6120" w:hanging="360"/>
+      </w:pPr>
+    </w:lvl>
+    <w:lvl w:ilvl="8" w:tplc="0409001B" w:tentative="1">
+      <w:start w:val="1"/>
+      <w:numFmt w:val="lowerRoman"/>
+      <w:lvlText w:val="%9."/>
+      <w:lvlJc w:val="right"/>
+      <w:pPr>
+        <w:ind w:left="6840" w:hanging="180"/>
+      </w:pPr>
+    </w:lvl>
+  </w:abstractNum>
+  <w:abstractNum w:abstractNumId="2">
+    <w:nsid w:val="3FC934B1"/>
+    <w:multiLevelType w:val="hybridMultilevel"/>
+    <w:tmpl w:val="83FE3620"/>
+    <w:lvl w:ilvl="0" w:tplc="0409000F">
+      <w:start w:val="1"/>
+      <w:numFmt w:val="decimal"/>
+      <w:lvlText w:val="%1."/>
+      <w:lvlJc w:val="left"/>
+      <w:pPr>
+        <w:ind w:left="1080" w:hanging="360"/>
+      </w:pPr>
+    </w:lvl>
+    <w:lvl w:ilvl="1" w:tplc="04090019">
+      <w:start w:val="1"/>
+      <w:numFmt w:val="lowerLetter"/>
+      <w:lvlText w:val="%2."/>
+      <w:lvlJc w:val="left"/>
+      <w:pPr>
+        <w:ind w:left="1800" w:hanging="360"/>
+      </w:pPr>
+    </w:lvl>
+    <w:lvl w:ilvl="2" w:tplc="0409001B">
+      <w:start w:val="1"/>
+      <w:numFmt w:val="lowerRoman"/>
+      <w:lvlText w:val="%3."/>
+      <w:lvlJc w:val="right"/>
+      <w:pPr>
+        <w:ind w:left="2520" w:hanging="180"/>
+      </w:pPr>
+    </w:lvl>
+    <w:lvl w:ilvl="3" w:tplc="0409000F" w:tentative="1">
+      <w:start w:val="1"/>
+      <w:numFmt w:val="decimal"/>
+      <w:lvlText w:val="%4."/>
+      <w:lvlJc w:val="left"/>
+      <w:pPr>
+        <w:ind w:left="3240" w:hanging="360"/>
+      </w:pPr>
+    </w:lvl>
+    <w:lvl w:ilvl="4" w:tplc="04090019" w:tentative="1">
+      <w:start w:val="1"/>
+      <w:numFmt w:val="lowerLetter"/>
+      <w:lvlText w:val="%5."/>
+      <w:lvlJc w:val="left"/>
+      <w:pPr>
+        <w:ind w:left="3960" w:hanging="360"/>
+      </w:pPr>
+    </w:lvl>
+    <w:lvl w:ilvl="5" w:tplc="0409001B" w:tentative="1">
+      <w:start w:val="1"/>
+      <w:numFmt w:val="lowerRoman"/>
+      <w:lvlText w:val="%6."/>
+      <w:lvlJc w:val="right"/>
+      <w:pPr>
+        <w:ind w:left="4680" w:hanging="180"/>
+      </w:pPr>
+    </w:lvl>
+    <w:lvl w:ilvl="6" w:tplc="0409000F" w:tentative="1">
+      <w:start w:val="1"/>
+      <w:numFmt w:val="decimal"/>
+      <w:lvlText w:val="%7."/>
+      <w:lvlJc w:val="left"/>
+      <w:pPr>
+        <w:ind w:left="5400" w:hanging="360"/>
+      </w:pPr>
+    </w:lvl>
+    <w:lvl w:ilvl="7" w:tplc="04090019" w:tentative="1">
+      <w:start w:val="1"/>
+      <w:numFmt w:val="lowerLetter"/>
+      <w:lvlText w:val="%8."/>
+      <w:lvlJc w:val="left"/>
+      <w:pPr>
+        <w:ind w:left="6120" w:hanging="360"/>
+      </w:pPr>
+    </w:lvl>
+    <w:lvl w:ilvl="8" w:tplc="0409001B" w:tentative="1">
+      <w:start w:val="1"/>
+      <w:numFmt w:val="lowerRoman"/>
+      <w:lvlText w:val="%9."/>
+      <w:lvlJc w:val="right"/>
+      <w:pPr>
+        <w:ind w:left="6840" w:hanging="180"/>
+      </w:pPr>
+    </w:lvl>
+  </w:abstractNum>
+  <w:abstractNum w:abstractNumId="3">
     <w:nsid w:val="40397F7D"/>
     <w:multiLevelType w:val="hybridMultilevel"/>
     <w:tmpl w:val="68608B7C"/>
@@ -815,7 +1704,7 @@
       </w:pPr>
     </w:lvl>
   </w:abstractNum>
-  <w:abstractNum w:abstractNumId="1">
+  <w:abstractNum w:abstractNumId="4">
     <w:nsid w:val="420E4F33"/>
     <w:multiLevelType w:val="hybridMultilevel"/>
     <w:tmpl w:val="5C9064A0"/>
@@ -901,7 +1790,7 @@
       </w:pPr>
     </w:lvl>
   </w:abstractNum>
-  <w:abstractNum w:abstractNumId="2">
+  <w:abstractNum w:abstractNumId="5">
     <w:nsid w:val="45DC3E82"/>
     <w:multiLevelType w:val="hybridMultilevel"/>
     <w:tmpl w:val="A1BAC746"/>
@@ -987,7 +1876,7 @@
       </w:pPr>
     </w:lvl>
   </w:abstractNum>
-  <w:abstractNum w:abstractNumId="3">
+  <w:abstractNum w:abstractNumId="6">
     <w:nsid w:val="460E3B13"/>
     <w:multiLevelType w:val="hybridMultilevel"/>
     <w:tmpl w:val="187489EA"/>
@@ -1073,7 +1962,93 @@
       </w:pPr>
     </w:lvl>
   </w:abstractNum>
-  <w:abstractNum w:abstractNumId="4">
+  <w:abstractNum w:abstractNumId="7">
+    <w:nsid w:val="503719A5"/>
+    <w:multiLevelType w:val="hybridMultilevel"/>
+    <w:tmpl w:val="0DE8FB2E"/>
+    <w:lvl w:ilvl="0" w:tplc="0409000F">
+      <w:start w:val="1"/>
+      <w:numFmt w:val="decimal"/>
+      <w:lvlText w:val="%1."/>
+      <w:lvlJc w:val="left"/>
+      <w:pPr>
+        <w:ind w:left="1080" w:hanging="360"/>
+      </w:pPr>
+    </w:lvl>
+    <w:lvl w:ilvl="1" w:tplc="04090019">
+      <w:start w:val="1"/>
+      <w:numFmt w:val="lowerLetter"/>
+      <w:lvlText w:val="%2."/>
+      <w:lvlJc w:val="left"/>
+      <w:pPr>
+        <w:ind w:left="1800" w:hanging="360"/>
+      </w:pPr>
+    </w:lvl>
+    <w:lvl w:ilvl="2" w:tplc="0409001B">
+      <w:start w:val="1"/>
+      <w:numFmt w:val="lowerRoman"/>
+      <w:lvlText w:val="%3."/>
+      <w:lvlJc w:val="right"/>
+      <w:pPr>
+        <w:ind w:left="2520" w:hanging="180"/>
+      </w:pPr>
+    </w:lvl>
+    <w:lvl w:ilvl="3" w:tplc="0409000F" w:tentative="1">
+      <w:start w:val="1"/>
+      <w:numFmt w:val="decimal"/>
+      <w:lvlText w:val="%4."/>
+      <w:lvlJc w:val="left"/>
+      <w:pPr>
+        <w:ind w:left="3240" w:hanging="360"/>
+      </w:pPr>
+    </w:lvl>
+    <w:lvl w:ilvl="4" w:tplc="04090019" w:tentative="1">
+      <w:start w:val="1"/>
+      <w:numFmt w:val="lowerLetter"/>
+      <w:lvlText w:val="%5."/>
+      <w:lvlJc w:val="left"/>
+      <w:pPr>
+        <w:ind w:left="3960" w:hanging="360"/>
+      </w:pPr>
+    </w:lvl>
+    <w:lvl w:ilvl="5" w:tplc="0409001B" w:tentative="1">
+      <w:start w:val="1"/>
+      <w:numFmt w:val="lowerRoman"/>
+      <w:lvlText w:val="%6."/>
+      <w:lvlJc w:val="right"/>
+      <w:pPr>
+        <w:ind w:left="4680" w:hanging="180"/>
+      </w:pPr>
+    </w:lvl>
+    <w:lvl w:ilvl="6" w:tplc="0409000F" w:tentative="1">
+      <w:start w:val="1"/>
+      <w:numFmt w:val="decimal"/>
+      <w:lvlText w:val="%7."/>
+      <w:lvlJc w:val="left"/>
+      <w:pPr>
+        <w:ind w:left="5400" w:hanging="360"/>
+      </w:pPr>
+    </w:lvl>
+    <w:lvl w:ilvl="7" w:tplc="04090019" w:tentative="1">
+      <w:start w:val="1"/>
+      <w:numFmt w:val="lowerLetter"/>
+      <w:lvlText w:val="%8."/>
+      <w:lvlJc w:val="left"/>
+      <w:pPr>
+        <w:ind w:left="6120" w:hanging="360"/>
+      </w:pPr>
+    </w:lvl>
+    <w:lvl w:ilvl="8" w:tplc="0409001B" w:tentative="1">
+      <w:start w:val="1"/>
+      <w:numFmt w:val="lowerRoman"/>
+      <w:lvlText w:val="%9."/>
+      <w:lvlJc w:val="right"/>
+      <w:pPr>
+        <w:ind w:left="6840" w:hanging="180"/>
+      </w:pPr>
+    </w:lvl>
+  </w:abstractNum>
+  <w:abstractNum w:abstractNumId="8">
     <w:nsid w:val="60F71D2B"/>
     <w:multiLevelType w:val="hybridMultilevel"/>
     <w:tmpl w:val="990CECF8"/>
@@ -1186,7 +2161,7 @@
       </w:rPr>
     </w:lvl>
   </w:abstractNum>
-  <w:abstractNum w:abstractNumId="5">
+  <w:abstractNum w:abstractNumId="9">
     <w:nsid w:val="69843E6F"/>
     <w:multiLevelType w:val="hybridMultilevel"/>
     <w:tmpl w:val="83FE3620"/>
@@ -1272,7 +2247,7 @@
       </w:pPr>
     </w:lvl>
   </w:abstractNum>
-  <w:abstractNum w:abstractNumId="6">
+  <w:abstractNum w:abstractNumId="10">
     <w:nsid w:val="6F2C4C3A"/>
     <w:multiLevelType w:val="hybridMultilevel"/>
     <w:tmpl w:val="144E5E00"/>
@@ -1358,7 +2333,7 @@
       </w:pPr>
     </w:lvl>
   </w:abstractNum>
-  <w:abstractNum w:abstractNumId="7">
+  <w:abstractNum w:abstractNumId="11">
     <w:nsid w:val="72836B3C"/>
     <w:multiLevelType w:val="hybridMultilevel"/>
     <w:tmpl w:val="7D466976"/>
@@ -1472,28 +2447,40 @@
     </w:lvl>
   </w:abstractNum>
   <w:num w:numId="1">
-    <w:abstractNumId w:val="7"/>
+    <w:abstractNumId w:val="11"/>
   </w:num>
   <w:num w:numId="2">
+    <w:abstractNumId w:val="8"/>
+  </w:num>
+  <w:num w:numId="3">
+    <w:abstractNumId w:val="3"/>
+  </w:num>
+  <w:num w:numId="4">
+    <w:abstractNumId w:val="6"/>
+  </w:num>
+  <w:num w:numId="5">
+    <w:abstractNumId w:val="10"/>
+  </w:num>
+  <w:num w:numId="6">
     <w:abstractNumId w:val="4"/>
   </w:num>
-  <w:num w:numId="3">
+  <w:num w:numId="7">
+    <w:abstractNumId w:val="9"/>
+  </w:num>
+  <w:num w:numId="8">
+    <w:abstractNumId w:val="5"/>
+  </w:num>
+  <w:num w:numId="9">
+    <w:abstractNumId w:val="2"/>
+  </w:num>
+  <w:num w:numId="10">
     <w:abstractNumId w:val="0"/>
   </w:num>
-  <w:num w:numId="4">
-    <w:abstractNumId w:val="3"/>
-  </w:num>
-  <w:num w:numId="5">
-    <w:abstractNumId w:val="6"/>
-  </w:num>
-  <w:num w:numId="6">
+  <w:num w:numId="11">
     <w:abstractNumId w:val="1"/>
   </w:num>
-  <w:num w:numId="7">
-    <w:abstractNumId w:val="5"/>
-  </w:num>
-  <w:num w:numId="8">
-    <w:abstractNumId w:val="2"/>
+  <w:num w:numId="12">
+    <w:abstractNumId w:val="7"/>
   </w:num>
 </w:numbering>
 </file>
@@ -1503,7 +2490,7 @@
   <w:docDefaults>
     <w:rPrDefault>
       <w:rPr>
-        <w:rFonts w:asciiTheme="minorHAnsi" w:eastAsiaTheme="minorHAnsi" w:hAnsiTheme="minorHAnsi" w:cstheme="minorBidi"/>
+        <w:rFonts w:asciiTheme="minorHAnsi" w:eastAsiaTheme="minorEastAsia" w:hAnsiTheme="minorHAnsi" w:cstheme="minorBidi"/>
         <w:sz w:val="22"/>
         <w:szCs w:val="22"/>
         <w:lang w:val="en-US" w:eastAsia="en-US" w:bidi="ar-SA"/>
@@ -1654,15 +2641,15 @@
     <w:lsdException w:name="Bibliography" w:uiPriority="37"/>
     <w:lsdException w:name="TOC Heading" w:uiPriority="39" w:qFormat="1"/>
   </w:latentStyles>
-  <w:style w:type="paragraph" w:default="1" w:styleId="Normal">
+  <w:style w:type="paragraph" w:default="1" w:styleId="a">
     <w:name w:val="Normal"/>
     <w:qFormat/>
     <w:rsid w:val="00DB6438"/>
   </w:style>
-  <w:style w:type="paragraph" w:styleId="Heading1">
+  <w:style w:type="paragraph" w:styleId="1">
     <w:name w:val="heading 1"/>
-    <w:basedOn w:val="Normal"/>
-    <w:link w:val="Heading1Char"/>
+    <w:basedOn w:val="a"/>
+    <w:link w:val="10"/>
     <w:uiPriority w:val="9"/>
     <w:qFormat/>
     <w:rsid w:val="00D545EF"/>
@@ -1679,13 +2666,13 @@
       <w:szCs w:val="48"/>
     </w:rPr>
   </w:style>
-  <w:style w:type="character" w:default="1" w:styleId="DefaultParagraphFont">
+  <w:style w:type="character" w:default="1" w:styleId="a0">
     <w:name w:val="Default Paragraph Font"/>
     <w:uiPriority w:val="1"/>
     <w:semiHidden/>
     <w:unhideWhenUsed/>
   </w:style>
-  <w:style w:type="table" w:default="1" w:styleId="TableNormal">
+  <w:style w:type="table" w:default="1" w:styleId="a1">
     <w:name w:val="Normal Table"/>
     <w:uiPriority w:val="99"/>
     <w:semiHidden/>
@@ -1701,15 +2688,15 @@
       </w:tblCellMar>
     </w:tblPr>
   </w:style>
-  <w:style w:type="numbering" w:default="1" w:styleId="NoList">
+  <w:style w:type="numbering" w:default="1" w:styleId="a2">
     <w:name w:val="No List"/>
     <w:uiPriority w:val="99"/>
     <w:semiHidden/>
     <w:unhideWhenUsed/>
   </w:style>
-  <w:style w:type="paragraph" w:styleId="ListParagraph">
+  <w:style w:type="paragraph" w:styleId="a3">
     <w:name w:val="List Paragraph"/>
-    <w:basedOn w:val="Normal"/>
+    <w:basedOn w:val="a"/>
     <w:uiPriority w:val="34"/>
     <w:qFormat/>
     <w:rsid w:val="00D545EF"/>
@@ -1718,10 +2705,10 @@
       <w:contextualSpacing/>
     </w:pPr>
   </w:style>
-  <w:style w:type="character" w:customStyle="1" w:styleId="Heading1Char">
-    <w:name w:val="Heading 1 Char"/>
-    <w:basedOn w:val="DefaultParagraphFont"/>
-    <w:link w:val="Heading1"/>
+  <w:style w:type="character" w:customStyle="1" w:styleId="10">
+    <w:name w:val="標題 1 字元"/>
+    <w:basedOn w:val="a0"/>
+    <w:link w:val="1"/>
     <w:uiPriority w:val="9"/>
     <w:rsid w:val="00D545EF"/>
     <w:rPr>
@@ -1733,9 +2720,9 @@
       <w:szCs w:val="48"/>
     </w:rPr>
   </w:style>
-  <w:style w:type="paragraph" w:styleId="NormalWeb">
+  <w:style w:type="paragraph" w:styleId="Web">
     <w:name w:val="Normal (Web)"/>
-    <w:basedOn w:val="Normal"/>
+    <w:basedOn w:val="a"/>
     <w:uiPriority w:val="99"/>
     <w:semiHidden/>
     <w:unhideWhenUsed/>
@@ -1749,9 +2736,9 @@
       <w:szCs w:val="24"/>
     </w:rPr>
   </w:style>
-  <w:style w:type="character" w:styleId="Hyperlink">
+  <w:style w:type="character" w:styleId="a4">
     <w:name w:val="Hyperlink"/>
-    <w:basedOn w:val="DefaultParagraphFont"/>
+    <w:basedOn w:val="a0"/>
     <w:uiPriority w:val="99"/>
     <w:semiHidden/>
     <w:unhideWhenUsed/>
@@ -1759,6 +2746,70 @@
     <w:rPr>
       <w:color w:val="0000FF"/>
       <w:u w:val="single"/>
+    </w:rPr>
+  </w:style>
+  <w:style w:type="paragraph" w:styleId="a5">
+    <w:name w:val="header"/>
+    <w:basedOn w:val="a"/>
+    <w:link w:val="a6"/>
+    <w:uiPriority w:val="99"/>
+    <w:semiHidden/>
+    <w:unhideWhenUsed/>
+    <w:rsid w:val="00D40AA5"/>
+    <w:pPr>
+      <w:tabs>
+        <w:tab w:val="center" w:pos="4153"/>
+        <w:tab w:val="right" w:pos="8306"/>
+      </w:tabs>
+      <w:snapToGrid w:val="0"/>
+    </w:pPr>
+    <w:rPr>
+      <w:sz w:val="20"/>
+      <w:szCs w:val="20"/>
+    </w:rPr>
+  </w:style>
+  <w:style w:type="character" w:customStyle="1" w:styleId="a6">
+    <w:name w:val="頁首 字元"/>
+    <w:basedOn w:val="a0"/>
+    <w:link w:val="a5"/>
+    <w:uiPriority w:val="99"/>
+    <w:semiHidden/>
+    <w:rsid w:val="00D40AA5"/>
+    <w:rPr>
+      <w:sz w:val="20"/>
+      <w:szCs w:val="20"/>
+    </w:rPr>
+  </w:style>
+  <w:style w:type="paragraph" w:styleId="a7">
+    <w:name w:val="footer"/>
+    <w:basedOn w:val="a"/>
+    <w:link w:val="a8"/>
+    <w:uiPriority w:val="99"/>
+    <w:semiHidden/>
+    <w:unhideWhenUsed/>
+    <w:rsid w:val="00D40AA5"/>
+    <w:pPr>
+      <w:tabs>
+        <w:tab w:val="center" w:pos="4153"/>
+        <w:tab w:val="right" w:pos="8306"/>
+      </w:tabs>
+      <w:snapToGrid w:val="0"/>
+    </w:pPr>
+    <w:rPr>
+      <w:sz w:val="20"/>
+      <w:szCs w:val="20"/>
+    </w:rPr>
+  </w:style>
+  <w:style w:type="character" w:customStyle="1" w:styleId="a8">
+    <w:name w:val="頁尾 字元"/>
+    <w:basedOn w:val="a0"/>
+    <w:link w:val="a7"/>
+    <w:uiPriority w:val="99"/>
+    <w:semiHidden/>
+    <w:rsid w:val="00D40AA5"/>
+    <w:rPr>
+      <w:sz w:val="20"/>
+      <w:szCs w:val="20"/>
     </w:rPr>
   </w:style>
 </w:styles>

</xml_diff>